<commit_message>
Subindo dados avaliacao 07
</commit_message>
<xml_diff>
--- a/avaliacoes/avaliacao-07/Avaliação 07 - Ana Vitória - Lara Ingrid - Edvaldo Sousa.docx
+++ b/avaliacoes/avaliacao-07/Avaliação 07 - Ana Vitória - Lara Ingrid - Edvaldo Sousa.docx
@@ -309,34 +309,7 @@
                 <w:color w:val="000000"/>
                 <w:lang w:val="pt-BR"/>
               </w:rPr>
-              <w:t xml:space="preserve">Avaliação </w:t>
-            </w:r>
-            <w:r>
-              <w:rPr>
-                <w:rFonts w:eastAsia="Calibri" w:cs="Calibri" w:ascii="Calibri" w:hAnsi="Calibri"/>
-                <w:b/>
-                <w:color w:val="000000"/>
-                <w:lang w:val="pt-BR"/>
-              </w:rPr>
-              <w:t>06</w:t>
-            </w:r>
-            <w:r>
-              <w:rPr>
-                <w:rFonts w:eastAsia="Calibri" w:cs="Calibri" w:ascii="Calibri" w:hAnsi="Calibri"/>
-                <w:b/>
-                <w:color w:val="000000"/>
-                <w:lang w:val="pt-BR"/>
-              </w:rPr>
-              <w:t xml:space="preserve"> –  TRABALHANDO COM </w:t>
-            </w:r>
-            <w:r>
-              <w:rPr>
-                <w:rFonts w:eastAsia="Calibri" w:cs="Calibri" w:ascii="Calibri" w:hAnsi="Calibri"/>
-                <w:b/>
-                <w:color w:val="000000"/>
-                <w:lang w:val="pt-BR"/>
-              </w:rPr>
-              <w:t>DOCKER HUB</w:t>
+              <w:t>Avaliação 06 –  TRABALHANDO COM DOCKER HUB</w:t>
             </w:r>
           </w:p>
         </w:tc>
@@ -377,7 +350,7 @@
       <w:r>
         <w:rPr/>
         <w:drawing>
-          <wp:anchor behindDoc="0" distT="0" distB="0" distL="0" distR="0" simplePos="0" locked="0" layoutInCell="0" allowOverlap="1" relativeHeight="4">
+          <wp:anchor behindDoc="0" distT="0" distB="0" distL="0" distR="0" simplePos="0" locked="0" layoutInCell="0" allowOverlap="1" relativeHeight="2">
             <wp:simplePos x="0" y="0"/>
             <wp:positionH relativeFrom="column">
               <wp:align>center</wp:align>
@@ -473,7 +446,7 @@
       <w:r>
         <w:rPr/>
         <w:drawing>
-          <wp:anchor behindDoc="0" distT="0" distB="0" distL="0" distR="0" simplePos="0" locked="0" layoutInCell="0" allowOverlap="1" relativeHeight="5">
+          <wp:anchor behindDoc="0" distT="0" distB="0" distL="0" distR="0" simplePos="0" locked="0" layoutInCell="0" allowOverlap="1" relativeHeight="3">
             <wp:simplePos x="0" y="0"/>
             <wp:positionH relativeFrom="column">
               <wp:align>center</wp:align>
@@ -532,7 +505,13 @@
         </w:rPr>
       </w:pPr>
       <w:r>
-        <w:rPr/>
+        <w:rPr>
+          <w:i/>
+          <w:iCs/>
+          <w:color w:val="44546A" w:themeColor="text2"/>
+          <w:sz w:val="18"/>
+          <w:szCs w:val="18"/>
+        </w:rPr>
       </w:r>
     </w:p>
     <w:p>
@@ -577,7 +556,7 @@
           <w:bCs/>
         </w:rPr>
         <w:drawing>
-          <wp:anchor behindDoc="0" distT="0" distB="0" distL="0" distR="0" simplePos="0" locked="0" layoutInCell="0" allowOverlap="1" relativeHeight="6">
+          <wp:anchor behindDoc="0" distT="0" distB="0" distL="0" distR="0" simplePos="0" locked="0" layoutInCell="0" allowOverlap="1" relativeHeight="4">
             <wp:simplePos x="0" y="0"/>
             <wp:positionH relativeFrom="column">
               <wp:posOffset>0</wp:posOffset>
@@ -655,7 +634,7 @@
           <w:bCs/>
         </w:rPr>
         <w:drawing>
-          <wp:anchor behindDoc="0" distT="0" distB="0" distL="0" distR="0" simplePos="0" locked="0" layoutInCell="0" allowOverlap="1" relativeHeight="7">
+          <wp:anchor behindDoc="0" distT="0" distB="0" distL="0" distR="0" simplePos="0" locked="0" layoutInCell="0" allowOverlap="1" relativeHeight="5">
             <wp:simplePos x="0" y="0"/>
             <wp:positionH relativeFrom="column">
               <wp:align>center</wp:align>
@@ -729,7 +708,7 @@
       <w:r>
         <w:rPr/>
         <w:drawing>
-          <wp:anchor behindDoc="0" distT="0" distB="0" distL="0" distR="0" simplePos="0" locked="0" layoutInCell="0" allowOverlap="1" relativeHeight="8">
+          <wp:anchor behindDoc="0" distT="0" distB="0" distL="0" distR="0" simplePos="0" locked="0" layoutInCell="0" allowOverlap="1" relativeHeight="6">
             <wp:simplePos x="0" y="0"/>
             <wp:positionH relativeFrom="column">
               <wp:posOffset>0</wp:posOffset>
@@ -805,9 +784,12 @@
         </w:rPr>
       </w:pPr>
       <w:r>
-        <w:rPr/>
+        <w:rPr>
+          <w:b/>
+          <w:bCs/>
+        </w:rPr>
         <w:drawing>
-          <wp:anchor behindDoc="0" distT="0" distB="0" distL="0" distR="0" simplePos="0" locked="0" layoutInCell="0" allowOverlap="1" relativeHeight="9">
+          <wp:anchor behindDoc="0" distT="0" distB="0" distL="0" distR="0" simplePos="0" locked="0" layoutInCell="0" allowOverlap="1" relativeHeight="7">
             <wp:simplePos x="0" y="0"/>
             <wp:positionH relativeFrom="column">
               <wp:align>center</wp:align>
@@ -895,6 +877,7 @@
     <w:p>
       <w:pPr>
         <w:pStyle w:val="Normal"/>
+        <w:spacing w:before="0" w:after="160"/>
         <w:rPr>
           <w:rFonts w:ascii="Calibri" w:hAnsi="Calibri" w:eastAsia="Calibri" w:cs="" w:asciiTheme="minorHAnsi" w:cstheme="minorBidi" w:eastAsiaTheme="minorHAnsi" w:hAnsiTheme="minorHAnsi"/>
           <w:b/>
@@ -912,21 +895,9 @@
         </w:rPr>
       </w:pPr>
       <w:r>
-        <w:rPr>
-          <w:rFonts w:eastAsia="Calibri" w:cs="" w:cstheme="minorBidi" w:eastAsiaTheme="minorHAnsi"/>
-          <w:b/>
-          <w:bCs/>
-          <w:i/>
-          <w:iCs/>
-          <w:color w:val="auto"/>
-          <w:kern w:val="2"/>
-          <w:sz w:val="22"/>
-          <w:szCs w:val="22"/>
-          <w:lang w:val="pt-BR" w:eastAsia="en-US" w:bidi="ar-SA"/>
-          <w14:ligatures w14:val="standardContextual"/>
-        </w:rPr>
+        <w:rPr/>
         <w:drawing>
-          <wp:anchor behindDoc="0" distT="0" distB="0" distL="0" distR="0" simplePos="0" locked="0" layoutInCell="0" allowOverlap="1" relativeHeight="10">
+          <wp:anchor behindDoc="0" distT="0" distB="0" distL="0" distR="0" simplePos="0" locked="0" layoutInCell="0" allowOverlap="1" relativeHeight="8">
             <wp:simplePos x="0" y="0"/>
             <wp:positionH relativeFrom="column">
               <wp:align>center</wp:align>
@@ -970,26 +941,6 @@
             </a:graphic>
           </wp:anchor>
         </w:drawing>
-      </w:r>
-      <w:r>
-        <w:br w:type="page"/>
-      </w:r>
-    </w:p>
-    <w:p>
-      <w:pPr>
-        <w:pStyle w:val="Caption"/>
-        <w:spacing w:before="0" w:after="200"/>
-        <w:rPr>
-          <w:i/>
-          <w:i/>
-          <w:iCs/>
-          <w:color w:val="44546A" w:themeColor="text2"/>
-          <w:sz w:val="18"/>
-          <w:szCs w:val="18"/>
-        </w:rPr>
-      </w:pPr>
-      <w:r>
-        <w:rPr/>
       </w:r>
     </w:p>
     <w:sectPr>

</xml_diff>